<commit_message>
incuded game states and updated the documet
</commit_message>
<xml_diff>
--- a/Documentation.docx
+++ b/Documentation.docx
@@ -2,30 +2,6 @@
 <file path=word/document.xml><?xml version="1.0" encoding="utf-8"?>
 <w:document xmlns:wpc="http://schemas.microsoft.com/office/word/2010/wordprocessingCanvas" xmlns:cx="http://schemas.microsoft.com/office/drawing/2014/chartex" xmlns:cx1="http://schemas.microsoft.com/office/drawing/2015/9/8/chartex" xmlns:cx2="http://schemas.microsoft.com/office/drawing/2015/10/21/chartex" xmlns:cx3="http://schemas.microsoft.com/office/drawing/2016/5/9/chartex" xmlns:cx4="http://schemas.microsoft.com/office/drawing/2016/5/10/chartex" xmlns:cx5="http://schemas.microsoft.com/office/drawing/2016/5/11/chartex" xmlns:cx6="http://schemas.microsoft.com/office/drawing/2016/5/12/chartex" xmlns:cx7="http://schemas.microsoft.com/office/drawing/2016/5/13/chartex" xmlns:cx8="http://schemas.microsoft.com/office/drawing/2016/5/14/chartex" xmlns:mc="http://schemas.openxmlformats.org/markup-compatibility/2006" xmlns:aink="http://schemas.microsoft.com/office/drawing/2016/ink" xmlns:am3d="http://schemas.microsoft.com/office/drawing/2017/model3d" xmlns:o="urn:schemas-microsoft-com:office:office" xmlns:oel="http://schemas.microsoft.com/office/2019/extlst" xmlns:r="http://schemas.openxmlformats.org/officeDocument/2006/relationships" xmlns:m="http://schemas.openxmlformats.org/officeDocument/2006/math" xmlns:v="urn:schemas-microsoft-com:vml" xmlns:wp14="http://schemas.microsoft.com/office/word/2010/wordprocessingDrawing" xmlns:wp="http://schemas.openxmlformats.org/drawingml/2006/wordprocessingDrawing" xmlns:w10="urn:schemas-microsoft-com:office:word" xmlns:w="http://schemas.openxmlformats.org/wordprocessingml/2006/main" xmlns:w14="http://schemas.microsoft.com/office/word/2010/wordml" xmlns:w15="http://schemas.microsoft.com/office/word/2012/wordml" xmlns:w16cex="http://schemas.microsoft.com/office/word/2018/wordml/cex" xmlns:w16cid="http://schemas.microsoft.com/office/word/2016/wordml/cid" xmlns:w16="http://schemas.microsoft.com/office/word/2018/wordml" xmlns:w16sdtdh="http://schemas.microsoft.com/office/word/2020/wordml/sdtdatahash" xmlns:w16se="http://schemas.microsoft.com/office/word/2015/wordml/symex" xmlns:wpg="http://schemas.microsoft.com/office/word/2010/wordprocessingGroup" xmlns:wpi="http://schemas.microsoft.com/office/word/2010/wordprocessingInk" xmlns:wne="http://schemas.microsoft.com/office/word/2006/wordml" xmlns:wps="http://schemas.microsoft.com/office/word/2010/wordprocessingShape" mc:Ignorable="w14 w15 w16se w16cid w16 w16cex w16sdtdh wp14">
   <w:body>
-    <w:p>
-      <w:pPr>
-        <w:pStyle w:val="Heading2"/>
-        <w:rPr>
-          <w:rFonts w:ascii="Aharoni" w:hAnsi="Aharoni" w:cs="Aharoni"/>
-        </w:rPr>
-      </w:pPr>
-    </w:p>
-    <w:p>
-      <w:pPr>
-        <w:pStyle w:val="Heading2"/>
-        <w:rPr>
-          <w:rFonts w:ascii="Aharoni" w:hAnsi="Aharoni" w:cs="Aharoni"/>
-        </w:rPr>
-      </w:pPr>
-    </w:p>
-    <w:p>
-      <w:pPr>
-        <w:pStyle w:val="Heading2"/>
-        <w:rPr>
-          <w:rFonts w:ascii="Aharoni" w:hAnsi="Aharoni" w:cs="Aharoni"/>
-        </w:rPr>
-      </w:pPr>
-    </w:p>
     <w:p>
       <w:pPr>
         <w:pStyle w:val="Heading2"/>
@@ -220,7 +196,7 @@
       <w:pPr>
         <w:pStyle w:val="Heading3"/>
         <w:rPr>
-          <w:rFonts w:ascii="Aharoni" w:hAnsi="Aharoni" w:cs="Aharoni" w:hint="cs"/>
+          <w:rFonts w:ascii="Aharoni" w:hAnsi="Aharoni" w:cs="Aharoni"/>
         </w:rPr>
       </w:pPr>
       <w:r>
@@ -436,7 +412,7 @@
       <w:pPr>
         <w:pStyle w:val="Heading3"/>
         <w:rPr>
-          <w:rFonts w:ascii="Aharoni" w:hAnsi="Aharoni" w:cs="Aharoni" w:hint="cs"/>
+          <w:rFonts w:ascii="Aharoni" w:hAnsi="Aharoni" w:cs="Aharoni"/>
         </w:rPr>
       </w:pPr>
       <w:r>
@@ -461,6 +437,509 @@
         <w:t>s can interact with counters that contains either the blender or the cards/Ingredients.</w:t>
       </w:r>
     </w:p>
+    <w:p>
+      <w:r>
+        <w:br w:type="page"/>
+      </w:r>
+    </w:p>
+    <w:p>
+      <w:pPr>
+        <w:pStyle w:val="Heading1"/>
+        <w:jc w:val="center"/>
+      </w:pPr>
+      <w:r>
+        <w:lastRenderedPageBreak/>
+        <w:t>Game State</w:t>
+      </w:r>
+      <w:r>
+        <w:t xml:space="preserve"> function</w:t>
+      </w:r>
+    </w:p>
+    <w:p>
+      <w:r>
+        <w:t>We created a class called Game state wh</w:t>
+      </w:r>
+      <w:r>
+        <w:t>i</w:t>
+      </w:r>
+      <w:r>
+        <w:t xml:space="preserve">ch handles </w:t>
+      </w:r>
+      <w:r>
+        <w:t>a data structure to hold information about the game state, such as player ingredients and ingredient availability.</w:t>
+      </w:r>
+    </w:p>
+    <w:p>
+      <w:r>
+        <w:t>Player Ingredients:</w:t>
+      </w:r>
+    </w:p>
+    <w:p>
+      <w:r>
+        <w:t>The game state includes two lists, player1Ingredients and player2Ingredients, to store the ingredients selected by each player, respectively. These lists are initially empty but are updated as players select ingredients during gameplay.</w:t>
+      </w:r>
+    </w:p>
+    <w:p>
+      <w:r>
+        <w:t>Ingredient Availability:</w:t>
+      </w:r>
+    </w:p>
+    <w:p>
+      <w:r>
+        <w:t>The game state also includes a dictionary named ingredientAvailability. This dictionary keeps track of the availability of each ingredient on the game board. Each ingredient name serves as a key in the dictionary, with a corresponding boolean value indicating whether the ingredient is available (true) or has been selected by a player (false).</w:t>
+      </w:r>
+    </w:p>
+    <w:p>
+      <w:r>
+        <w:t>By utilizing these data structures, the game can accurately represent and store information about the current state of gameplay. For example, after a player selects an ingredient, it is added to their respective ingredient list, and its availability is updated to reflect that it's no longer available for selection by other players.</w:t>
+      </w:r>
+      <w:r>
+        <w:t xml:space="preserve"> </w:t>
+      </w:r>
+      <w:r>
+        <w:t>This representation allows the game to manage player actions, track ingredient availability, and ensure that the game state is updated and maintained throughout the gameplay loop.</w:t>
+      </w:r>
+    </w:p>
+    <w:p>
+      <w:r>
+        <w:br w:type="page"/>
+      </w:r>
+    </w:p>
+    <w:p>
+      <w:r>
+        <w:lastRenderedPageBreak/>
+        <w:t>Utility Function Equation:</w:t>
+      </w:r>
+    </w:p>
+    <w:p>
+      <w:r>
+        <w:t>T</w:t>
+      </w:r>
+      <w:r>
+        <w:t>he utility function to assign a numeric result based on the count of good and bad ingredients each player has selected. This approach allows us to quantify the quality of ingredients chosen by each player, making the evaluation more objective.</w:t>
+      </w:r>
+    </w:p>
+    <w:p>
+      <w:r>
+        <w:t>Utility Function:</w:t>
+      </w:r>
+    </w:p>
+    <w:p>
+      <w:r>
+        <w:t>Calculate the count of good ingredients and bad ingredients for each player.</w:t>
+      </w:r>
+    </w:p>
+    <w:p>
+      <w:r>
+        <w:t xml:space="preserve">We </w:t>
+      </w:r>
+      <w:r>
+        <w:t>Assign</w:t>
+      </w:r>
+      <w:r>
+        <w:t>ed</w:t>
+      </w:r>
+      <w:r>
+        <w:t xml:space="preserve"> a numeric score based on the difference between the counts of </w:t>
+      </w:r>
+      <w:r>
+        <w:t xml:space="preserve"> </w:t>
+      </w:r>
+      <w:r>
+        <w:t>good</w:t>
+      </w:r>
+      <w:r>
+        <w:t xml:space="preserve"> </w:t>
+      </w:r>
+      <w:r>
+        <w:t>and bad ingredients.</w:t>
+      </w:r>
+      <w:r>
+        <w:t xml:space="preserve"> </w:t>
+      </w:r>
+      <w:r>
+        <w:t>The player with a higher score wins</w:t>
+      </w:r>
+      <w:r>
+        <w:t xml:space="preserve"> and i</w:t>
+      </w:r>
+      <w:r>
+        <w:t>f the scores are equal</w:t>
+      </w:r>
+      <w:r>
+        <w:t xml:space="preserve"> </w:t>
+      </w:r>
+      <w:r>
+        <w:t>it's a tie.</w:t>
+      </w:r>
+    </w:p>
+    <w:p>
+      <w:r>
+        <w:t>Evaluation:</w:t>
+      </w:r>
+    </w:p>
+    <w:p>
+      <w:r>
+        <w:t>To d</w:t>
+      </w:r>
+      <w:r>
+        <w:t xml:space="preserve">etermine which ingredients are considered good and bad based on </w:t>
+      </w:r>
+      <w:r>
+        <w:t xml:space="preserve">logic we know for that for example a banana is considered a good ingredient and Toothpaste is considered a bad ingredient. </w:t>
+      </w:r>
+      <w:r>
+        <w:t>Count the number of good and bad ingredients selected by each player.</w:t>
+      </w:r>
+      <w:r>
+        <w:t xml:space="preserve"> We then c</w:t>
+      </w:r>
+      <w:r>
+        <w:t>alculate the score for each player based on the difference between the counts of good and bad ingredients.</w:t>
+      </w:r>
+      <w:r>
+        <w:t xml:space="preserve"> The game d</w:t>
+      </w:r>
+      <w:r>
+        <w:t>eclare</w:t>
+      </w:r>
+      <w:r>
+        <w:t>s</w:t>
+      </w:r>
+      <w:r>
+        <w:t xml:space="preserve"> the winner or a tie based on the comparison of scores.</w:t>
+      </w:r>
+    </w:p>
+    <w:p>
+      <w:r>
+        <w:t>E</w:t>
+      </w:r>
+      <w:r>
+        <w:t>xample</w:t>
+      </w:r>
+      <w:r>
+        <w:t xml:space="preserve"> for a Tie</w:t>
+      </w:r>
+    </w:p>
+    <w:p>
+      <w:r>
+        <w:t>Player 1:</w:t>
+      </w:r>
+    </w:p>
+    <w:p>
+      <w:r>
+        <w:t>Good Ingredients: Strawberry, Mango, Blueberries</w:t>
+      </w:r>
+    </w:p>
+    <w:p>
+      <w:r>
+        <w:t>Bad Ingredients: Toothpaste, Tomato</w:t>
+      </w:r>
+    </w:p>
+    <w:p>
+      <w:r>
+        <w:t xml:space="preserve">Score: </w:t>
+      </w:r>
+    </w:p>
+    <w:p>
+      <w:r>
+        <w:rPr>
+          <w:color w:val="538135" w:themeColor="accent6" w:themeShade="BF"/>
+        </w:rPr>
+        <w:t>Good Ingredients</w:t>
+      </w:r>
+      <w:r>
+        <w:t>-</w:t>
+      </w:r>
+      <w:r>
+        <w:rPr>
+          <w:color w:val="FF0000"/>
+        </w:rPr>
+        <w:t>Bad Ingredient</w:t>
+      </w:r>
+      <w:r>
+        <w:t>=</w:t>
+      </w:r>
+      <w:r>
+        <w:rPr>
+          <w:color w:val="538135" w:themeColor="accent6" w:themeShade="BF"/>
+        </w:rPr>
+        <w:t>3</w:t>
+      </w:r>
+      <w:r>
+        <w:t>−</w:t>
+      </w:r>
+      <w:r>
+        <w:rPr>
+          <w:color w:val="FF0000"/>
+        </w:rPr>
+        <w:t>2</w:t>
+      </w:r>
+      <w:r>
+        <w:t>=1</w:t>
+      </w:r>
+    </w:p>
+    <w:p>
+      <w:r>
+        <w:t>Player 2:</w:t>
+      </w:r>
+    </w:p>
+    <w:p>
+      <w:r>
+        <w:t>Good Ingredients: Spinach, Pineapple, Cheese</w:t>
+      </w:r>
+    </w:p>
+    <w:p>
+      <w:r>
+        <w:t>Bad Ingredients: Banana, Toothpaste</w:t>
+      </w:r>
+    </w:p>
+    <w:p>
+      <w:r>
+        <w:t xml:space="preserve">Score: </w:t>
+      </w:r>
+    </w:p>
+    <w:p>
+      <w:r>
+        <w:rPr>
+          <w:color w:val="538135" w:themeColor="accent6" w:themeShade="BF"/>
+        </w:rPr>
+        <w:t>Good Ingredients</w:t>
+      </w:r>
+      <w:r>
+        <w:t>−</w:t>
+      </w:r>
+      <w:r>
+        <w:rPr>
+          <w:color w:val="FF0000"/>
+        </w:rPr>
+        <w:t>Bad Ingredients</w:t>
+      </w:r>
+      <w:r>
+        <w:t>=</w:t>
+      </w:r>
+      <w:r>
+        <w:rPr>
+          <w:color w:val="538135" w:themeColor="accent6" w:themeShade="BF"/>
+        </w:rPr>
+        <w:t>3</w:t>
+      </w:r>
+      <w:r>
+        <w:t>−</w:t>
+      </w:r>
+      <w:r>
+        <w:rPr>
+          <w:color w:val="FF0000"/>
+        </w:rPr>
+        <w:t>2</w:t>
+      </w:r>
+      <w:r>
+        <w:t>=1</w:t>
+      </w:r>
+    </w:p>
+    <w:p>
+      <w:r>
+        <w:t xml:space="preserve">In this example, both players have a score of 1, </w:t>
+      </w:r>
+      <w:r>
+        <w:t>which means</w:t>
+      </w:r>
+      <w:r>
+        <w:t xml:space="preserve"> they have selected an equal number of good and bad ingredients. Therefore, the game would end in a tie.</w:t>
+      </w:r>
+    </w:p>
+    <w:p/>
+    <w:p/>
+    <w:p/>
+    <w:p/>
+    <w:p/>
+    <w:p/>
+    <w:p/>
+    <w:p>
+      <w:r>
+        <w:lastRenderedPageBreak/>
+        <w:t xml:space="preserve">Example for a </w:t>
+      </w:r>
+      <w:r>
+        <w:t>Win</w:t>
+      </w:r>
+    </w:p>
+    <w:p>
+      <w:r>
+        <w:t>Player 1:</w:t>
+      </w:r>
+    </w:p>
+    <w:p>
+      <w:r>
+        <w:t>Good Ingredients: Strawberry, Mango, Blueberries, Pineapple</w:t>
+      </w:r>
+    </w:p>
+    <w:p>
+      <w:r>
+        <w:t>Bad Ingredients: Toothpaste, Tomato</w:t>
+      </w:r>
+    </w:p>
+    <w:p>
+      <w:r>
+        <w:t xml:space="preserve">Score: </w:t>
+      </w:r>
+    </w:p>
+    <w:p>
+      <w:r>
+        <w:rPr>
+          <w:color w:val="538135" w:themeColor="accent6" w:themeShade="BF"/>
+        </w:rPr>
+        <w:t>Good Ingredients</w:t>
+      </w:r>
+      <w:r>
+        <w:t>−</w:t>
+      </w:r>
+      <w:r>
+        <w:rPr>
+          <w:color w:val="FF0000"/>
+        </w:rPr>
+        <w:t>Bad Ingredients</w:t>
+      </w:r>
+      <w:r>
+        <w:t>=</w:t>
+      </w:r>
+      <w:r>
+        <w:rPr>
+          <w:color w:val="385623" w:themeColor="accent6" w:themeShade="80"/>
+        </w:rPr>
+        <w:t>4</w:t>
+      </w:r>
+      <w:r>
+        <w:t>−</w:t>
+      </w:r>
+      <w:r>
+        <w:rPr>
+          <w:color w:val="FF0000"/>
+        </w:rPr>
+        <w:t>2</w:t>
+      </w:r>
+      <w:r>
+        <w:t>=2</w:t>
+      </w:r>
+    </w:p>
+    <w:p>
+      <w:r>
+        <w:t>Player 2:</w:t>
+      </w:r>
+    </w:p>
+    <w:p>
+      <w:r>
+        <w:t>Good Ingredients: Spinach, Pineapple, Cheese</w:t>
+      </w:r>
+    </w:p>
+    <w:p>
+      <w:r>
+        <w:t>Bad Ingredients: Banana, Toothpaste</w:t>
+      </w:r>
+    </w:p>
+    <w:p>
+      <w:r>
+        <w:t xml:space="preserve">Score: </w:t>
+      </w:r>
+    </w:p>
+    <w:p>
+      <w:r>
+        <w:rPr>
+          <w:color w:val="538135" w:themeColor="accent6" w:themeShade="BF"/>
+        </w:rPr>
+        <w:t>Good Ingredients</w:t>
+      </w:r>
+      <w:r>
+        <w:t>−</w:t>
+      </w:r>
+      <w:r>
+        <w:rPr>
+          <w:color w:val="FF0000"/>
+        </w:rPr>
+        <w:t>Bad Ingredients</w:t>
+      </w:r>
+      <w:r>
+        <w:t>=</w:t>
+      </w:r>
+      <w:r>
+        <w:rPr>
+          <w:color w:val="385623" w:themeColor="accent6" w:themeShade="80"/>
+        </w:rPr>
+        <w:t>3</w:t>
+      </w:r>
+      <w:r>
+        <w:t>−</w:t>
+      </w:r>
+      <w:r>
+        <w:rPr>
+          <w:color w:val="FF0000"/>
+        </w:rPr>
+        <w:t>2</w:t>
+      </w:r>
+      <w:r>
+        <w:t>=1</w:t>
+      </w:r>
+    </w:p>
+    <w:p>
+      <w:r>
+        <w:t>In this scenario:</w:t>
+      </w:r>
+    </w:p>
+    <w:p>
+      <w:r>
+        <w:t>Player 1 has selected 4 good ingredients and 2 bad ingredients, resulting in a score of 2.</w:t>
+      </w:r>
+      <w:r>
+        <w:t xml:space="preserve"> </w:t>
+      </w:r>
+      <w:r>
+        <w:t>Player 2 has selected 3 good ingredients and 2 bad ingredients, resulting in a score of 1.</w:t>
+      </w:r>
+      <w:r>
+        <w:t xml:space="preserve"> W</w:t>
+      </w:r>
+      <w:r>
+        <w:t xml:space="preserve">hich means </w:t>
+      </w:r>
+      <w:r>
+        <w:t xml:space="preserve">player 1 </w:t>
+      </w:r>
+      <w:r>
+        <w:t xml:space="preserve"> </w:t>
+      </w:r>
+      <w:r>
+        <w:t>has</w:t>
+      </w:r>
+      <w:r>
+        <w:t xml:space="preserve"> selected </w:t>
+      </w:r>
+      <w:r>
+        <w:t xml:space="preserve">more </w:t>
+      </w:r>
+      <w:r>
+        <w:t xml:space="preserve">of </w:t>
+      </w:r>
+      <w:r>
+        <w:t xml:space="preserve"> the </w:t>
+      </w:r>
+      <w:r>
+        <w:t>good</w:t>
+      </w:r>
+      <w:r>
+        <w:t xml:space="preserve"> ingredients then player 2</w:t>
+      </w:r>
+      <w:r>
+        <w:t xml:space="preserve">. Therefore, the game would end in a </w:t>
+      </w:r>
+      <w:r>
+        <w:t>win</w:t>
+      </w:r>
+      <w:r>
+        <w:t>.</w:t>
+      </w:r>
+    </w:p>
+    <w:p/>
+    <w:p/>
     <w:sectPr>
       <w:pgSz w:w="11906" w:h="16838"/>
       <w:pgMar w:top="1440" w:right="1440" w:bottom="1440" w:left="1440" w:header="708" w:footer="708" w:gutter="0"/>
@@ -1225,6 +1704,27 @@
     <w:name w:val="Normal"/>
     <w:qFormat/>
   </w:style>
+  <w:style w:type="paragraph" w:styleId="Heading1">
+    <w:name w:val="heading 1"/>
+    <w:basedOn w:val="Normal"/>
+    <w:next w:val="Normal"/>
+    <w:link w:val="Heading1Char"/>
+    <w:uiPriority w:val="9"/>
+    <w:qFormat/>
+    <w:rsid w:val="009224FC"/>
+    <w:pPr>
+      <w:keepNext/>
+      <w:keepLines/>
+      <w:spacing w:before="240" w:after="0"/>
+      <w:outlineLvl w:val="0"/>
+    </w:pPr>
+    <w:rPr>
+      <w:rFonts w:asciiTheme="majorHAnsi" w:eastAsiaTheme="majorEastAsia" w:hAnsiTheme="majorHAnsi" w:cstheme="majorBidi"/>
+      <w:color w:val="2F5496" w:themeColor="accent1" w:themeShade="BF"/>
+      <w:sz w:val="32"/>
+      <w:szCs w:val="32"/>
+    </w:rPr>
+  </w:style>
   <w:style w:type="paragraph" w:styleId="Heading2">
     <w:name w:val="heading 2"/>
     <w:basedOn w:val="Normal"/>
@@ -1331,6 +1831,19 @@
       <w:color w:val="1F3763" w:themeColor="accent1" w:themeShade="7F"/>
       <w:sz w:val="24"/>
       <w:szCs w:val="24"/>
+    </w:rPr>
+  </w:style>
+  <w:style w:type="character" w:customStyle="1" w:styleId="Heading1Char">
+    <w:name w:val="Heading 1 Char"/>
+    <w:basedOn w:val="DefaultParagraphFont"/>
+    <w:link w:val="Heading1"/>
+    <w:uiPriority w:val="9"/>
+    <w:rsid w:val="009224FC"/>
+    <w:rPr>
+      <w:rFonts w:asciiTheme="majorHAnsi" w:eastAsiaTheme="majorEastAsia" w:hAnsiTheme="majorHAnsi" w:cstheme="majorBidi"/>
+      <w:color w:val="2F5496" w:themeColor="accent1" w:themeShade="BF"/>
+      <w:sz w:val="32"/>
+      <w:szCs w:val="32"/>
     </w:rPr>
   </w:style>
 </w:styles>

</xml_diff>

<commit_message>
final add ur refernces
</commit_message>
<xml_diff>
--- a/Documentation.docx
+++ b/Documentation.docx
@@ -334,7 +334,7 @@
               </mc:Choice>
               <mc:Fallback>
                 <w:pict>
-                  <v:rect w14:anchorId="48ADB96F" id="Rectangle 5" o:spid="_x0000_s1026" style="position:absolute;margin-left:0;margin-top:0;width:244.8pt;height:554.4pt;z-index:251659264;visibility:visible;mso-wrap-style:square;mso-width-percent:400;mso-height-percent:700;mso-left-percent:440;mso-top-percent:25;mso-wrap-distance-left:9pt;mso-wrap-distance-top:0;mso-wrap-distance-right:9pt;mso-wrap-distance-bottom:0;mso-position-horizontal-relative:page;mso-position-vertical-relative:page;mso-width-percent:400;mso-height-percent:700;mso-left-percent:440;mso-top-percent:25;mso-width-relative:page;mso-height-relative:page;v-text-anchor:middle" o:gfxdata="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" fillcolor="white [3212]" strokecolor="#747070 [1614]" strokeweight="1.25pt">
+                  <v:rect w14:anchorId="676DB210" id="Rectangle 5" o:spid="_x0000_s1026" style="position:absolute;margin-left:0;margin-top:0;width:244.8pt;height:554.4pt;z-index:251659264;visibility:visible;mso-wrap-style:square;mso-width-percent:400;mso-height-percent:700;mso-left-percent:440;mso-top-percent:25;mso-wrap-distance-left:9pt;mso-wrap-distance-top:0;mso-wrap-distance-right:9pt;mso-wrap-distance-bottom:0;mso-position-horizontal-relative:page;mso-position-vertical-relative:page;mso-width-percent:400;mso-height-percent:700;mso-left-percent:440;mso-top-percent:25;mso-width-relative:page;mso-height-relative:page;v-text-anchor:middle" o:gfxdata="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" fillcolor="white [3212]" strokecolor="#747070 [1614]" strokeweight="1.25pt">
                     <w10:wrap anchorx="page" anchory="page"/>
                   </v:rect>
                 </w:pict>
@@ -431,7 +431,7 @@
               </mc:Choice>
               <mc:Fallback>
                 <w:pict>
-                  <v:rect w14:anchorId="019D23AC" id="Rectangle 6" o:spid="_x0000_s1026" style="position:absolute;margin-left:0;margin-top:0;width:226.45pt;height:9.35pt;z-index:251662336;visibility:visible;mso-wrap-style:square;mso-width-percent:370;mso-height-percent:0;mso-left-percent:455;mso-top-percent:690;mso-wrap-distance-left:9pt;mso-wrap-distance-top:0;mso-wrap-distance-right:9pt;mso-wrap-distance-bottom:0;mso-position-horizontal-relative:page;mso-position-vertical-relative:page;mso-width-percent:370;mso-height-percent:0;mso-left-percent:455;mso-top-percent:690;mso-width-relative:page;mso-height-relative:margin;v-text-anchor:middle" o:gfxdata="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" fillcolor="#4472c4 [3204]" stroked="f" strokeweight="1pt">
+                  <v:rect w14:anchorId="3E3EDD9C" id="Rectangle 6" o:spid="_x0000_s1026" style="position:absolute;margin-left:0;margin-top:0;width:226.45pt;height:9.35pt;z-index:251662336;visibility:visible;mso-wrap-style:square;mso-width-percent:370;mso-height-percent:0;mso-left-percent:455;mso-top-percent:690;mso-wrap-distance-left:9pt;mso-wrap-distance-top:0;mso-wrap-distance-right:9pt;mso-wrap-distance-bottom:0;mso-position-horizontal-relative:page;mso-position-vertical-relative:page;mso-width-percent:370;mso-height-percent:0;mso-left-percent:455;mso-top-percent:690;mso-width-relative:page;mso-height-relative:margin;v-text-anchor:middle" o:gfxdata="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" fillcolor="#4472c4 [3204]" stroked="f" strokeweight="1pt">
                     <w10:wrap anchorx="page" anchory="page"/>
                   </v:rect>
                 </w:pict>
@@ -889,7 +889,13 @@
               <w:tab w:val="right" w:leader="dot" w:pos="9016"/>
             </w:tabs>
             <w:rPr>
+              <w:rFonts w:eastAsiaTheme="minorEastAsia" w:cstheme="minorBidi"/>
+              <w:b w:val="0"/>
+              <w:bCs w:val="0"/>
               <w:noProof/>
+              <w:sz w:val="24"/>
+              <w:szCs w:val="24"/>
+              <w:lang w:eastAsia="en-GB"/>
             </w:rPr>
           </w:pPr>
           <w:r>
@@ -909,7 +915,7 @@
             </w:rPr>
             <w:fldChar w:fldCharType="separate"/>
           </w:r>
-          <w:hyperlink w:anchor="_Toc165632123" w:history="1">
+          <w:hyperlink w:anchor="_Toc165645667" w:history="1">
             <w:r>
               <w:rPr>
                 <w:rStyle w:val="Hyperlink"/>
@@ -937,7 +943,7 @@
                 <w:noProof/>
                 <w:webHidden/>
               </w:rPr>
-              <w:instrText xml:space="preserve"> PAGEREF _Toc165632123 \h </w:instrText>
+              <w:instrText xml:space="preserve"> PAGEREF _Toc165645667 \h </w:instrText>
             </w:r>
             <w:r>
               <w:rPr>
@@ -975,10 +981,16 @@
               <w:tab w:val="right" w:leader="dot" w:pos="9016"/>
             </w:tabs>
             <w:rPr>
+              <w:rFonts w:eastAsiaTheme="minorEastAsia" w:cstheme="minorBidi"/>
+              <w:b w:val="0"/>
+              <w:bCs w:val="0"/>
               <w:noProof/>
+              <w:sz w:val="24"/>
+              <w:szCs w:val="24"/>
+              <w:lang w:eastAsia="en-GB"/>
             </w:rPr>
           </w:pPr>
-          <w:hyperlink w:anchor="_Toc165632124" w:history="1">
+          <w:hyperlink w:anchor="_Toc165645668" w:history="1">
             <w:r>
               <w:rPr>
                 <w:rStyle w:val="Hyperlink"/>
@@ -1006,7 +1018,7 @@
                 <w:noProof/>
                 <w:webHidden/>
               </w:rPr>
-              <w:instrText xml:space="preserve"> PAGEREF _Toc165632124 \h </w:instrText>
+              <w:instrText xml:space="preserve"> PAGEREF _Toc165645668 \h </w:instrText>
             </w:r>
             <w:r>
               <w:rPr>
@@ -1044,10 +1056,14 @@
               <w:tab w:val="right" w:leader="dot" w:pos="9016"/>
             </w:tabs>
             <w:rPr>
+              <w:rFonts w:eastAsiaTheme="minorEastAsia" w:cstheme="minorBidi"/>
               <w:noProof/>
+              <w:sz w:val="24"/>
+              <w:szCs w:val="24"/>
+              <w:lang w:eastAsia="en-GB"/>
             </w:rPr>
           </w:pPr>
-          <w:hyperlink w:anchor="_Toc165632125" w:history="1">
+          <w:hyperlink w:anchor="_Toc165645669" w:history="1">
             <w:r>
               <w:rPr>
                 <w:rStyle w:val="Hyperlink"/>
@@ -1075,7 +1091,7 @@
                 <w:noProof/>
                 <w:webHidden/>
               </w:rPr>
-              <w:instrText xml:space="preserve"> PAGEREF _Toc165632125 \h </w:instrText>
+              <w:instrText xml:space="preserve"> PAGEREF _Toc165645669 \h </w:instrText>
             </w:r>
             <w:r>
               <w:rPr>
@@ -1113,10 +1129,14 @@
               <w:tab w:val="right" w:leader="dot" w:pos="9016"/>
             </w:tabs>
             <w:rPr>
+              <w:rFonts w:eastAsiaTheme="minorEastAsia" w:cstheme="minorBidi"/>
               <w:noProof/>
+              <w:sz w:val="24"/>
+              <w:szCs w:val="24"/>
+              <w:lang w:eastAsia="en-GB"/>
             </w:rPr>
           </w:pPr>
-          <w:hyperlink w:anchor="_Toc165632126" w:history="1">
+          <w:hyperlink w:anchor="_Toc165645670" w:history="1">
             <w:r>
               <w:rPr>
                 <w:rStyle w:val="Hyperlink"/>
@@ -1144,7 +1164,7 @@
                 <w:noProof/>
                 <w:webHidden/>
               </w:rPr>
-              <w:instrText xml:space="preserve"> PAGEREF _Toc165632126 \h </w:instrText>
+              <w:instrText xml:space="preserve"> PAGEREF _Toc165645670 \h </w:instrText>
             </w:r>
             <w:r>
               <w:rPr>
@@ -1182,10 +1202,14 @@
               <w:tab w:val="right" w:leader="dot" w:pos="9016"/>
             </w:tabs>
             <w:rPr>
+              <w:rFonts w:eastAsiaTheme="minorEastAsia" w:cstheme="minorBidi"/>
               <w:noProof/>
+              <w:sz w:val="24"/>
+              <w:szCs w:val="24"/>
+              <w:lang w:eastAsia="en-GB"/>
             </w:rPr>
           </w:pPr>
-          <w:hyperlink w:anchor="_Toc165632127" w:history="1">
+          <w:hyperlink w:anchor="_Toc165645671" w:history="1">
             <w:r>
               <w:rPr>
                 <w:rStyle w:val="Hyperlink"/>
@@ -1213,7 +1237,7 @@
                 <w:noProof/>
                 <w:webHidden/>
               </w:rPr>
-              <w:instrText xml:space="preserve"> PAGEREF _Toc165632127 \h </w:instrText>
+              <w:instrText xml:space="preserve"> PAGEREF _Toc165645671 \h </w:instrText>
             </w:r>
             <w:r>
               <w:rPr>
@@ -1251,10 +1275,14 @@
               <w:tab w:val="right" w:leader="dot" w:pos="9016"/>
             </w:tabs>
             <w:rPr>
+              <w:rFonts w:eastAsiaTheme="minorEastAsia" w:cstheme="minorBidi"/>
               <w:noProof/>
+              <w:sz w:val="24"/>
+              <w:szCs w:val="24"/>
+              <w:lang w:eastAsia="en-GB"/>
             </w:rPr>
           </w:pPr>
-          <w:hyperlink w:anchor="_Toc165632128" w:history="1">
+          <w:hyperlink w:anchor="_Toc165645672" w:history="1">
             <w:r>
               <w:rPr>
                 <w:rStyle w:val="Hyperlink"/>
@@ -1282,7 +1310,7 @@
                 <w:noProof/>
                 <w:webHidden/>
               </w:rPr>
-              <w:instrText xml:space="preserve"> PAGEREF _Toc165632128 \h </w:instrText>
+              <w:instrText xml:space="preserve"> PAGEREF _Toc165645672 \h </w:instrText>
             </w:r>
             <w:r>
               <w:rPr>
@@ -1320,10 +1348,14 @@
               <w:tab w:val="right" w:leader="dot" w:pos="9016"/>
             </w:tabs>
             <w:rPr>
+              <w:rFonts w:eastAsiaTheme="minorEastAsia" w:cstheme="minorBidi"/>
               <w:noProof/>
+              <w:sz w:val="24"/>
+              <w:szCs w:val="24"/>
+              <w:lang w:eastAsia="en-GB"/>
             </w:rPr>
           </w:pPr>
-          <w:hyperlink w:anchor="_Toc165632129" w:history="1">
+          <w:hyperlink w:anchor="_Toc165645673" w:history="1">
             <w:r>
               <w:rPr>
                 <w:rStyle w:val="Hyperlink"/>
@@ -1351,7 +1383,7 @@
                 <w:noProof/>
                 <w:webHidden/>
               </w:rPr>
-              <w:instrText xml:space="preserve"> PAGEREF _Toc165632129 \h </w:instrText>
+              <w:instrText xml:space="preserve"> PAGEREF _Toc165645673 \h </w:instrText>
             </w:r>
             <w:r>
               <w:rPr>
@@ -1389,10 +1421,16 @@
               <w:tab w:val="right" w:leader="dot" w:pos="9016"/>
             </w:tabs>
             <w:rPr>
+              <w:rFonts w:eastAsiaTheme="minorEastAsia" w:cstheme="minorBidi"/>
+              <w:b w:val="0"/>
+              <w:bCs w:val="0"/>
               <w:noProof/>
+              <w:sz w:val="24"/>
+              <w:szCs w:val="24"/>
+              <w:lang w:eastAsia="en-GB"/>
             </w:rPr>
           </w:pPr>
-          <w:hyperlink w:anchor="_Toc165632130" w:history="1">
+          <w:hyperlink w:anchor="_Toc165645674" w:history="1">
             <w:r>
               <w:rPr>
                 <w:rStyle w:val="Hyperlink"/>
@@ -1420,7 +1458,7 @@
                 <w:noProof/>
                 <w:webHidden/>
               </w:rPr>
-              <w:instrText xml:space="preserve"> PAGEREF _Toc165632130 \h </w:instrText>
+              <w:instrText xml:space="preserve"> PAGEREF _Toc165645674 \h </w:instrText>
             </w:r>
             <w:r>
               <w:rPr>
@@ -1458,10 +1496,16 @@
               <w:tab w:val="right" w:leader="dot" w:pos="9016"/>
             </w:tabs>
             <w:rPr>
+              <w:rFonts w:eastAsiaTheme="minorEastAsia" w:cstheme="minorBidi"/>
+              <w:b w:val="0"/>
+              <w:bCs w:val="0"/>
               <w:noProof/>
+              <w:sz w:val="24"/>
+              <w:szCs w:val="24"/>
+              <w:lang w:eastAsia="en-GB"/>
             </w:rPr>
           </w:pPr>
-          <w:hyperlink w:anchor="_Toc165632131" w:history="1">
+          <w:hyperlink w:anchor="_Toc165645675" w:history="1">
             <w:r>
               <w:rPr>
                 <w:rStyle w:val="Hyperlink"/>
@@ -1489,7 +1533,7 @@
                 <w:noProof/>
                 <w:webHidden/>
               </w:rPr>
-              <w:instrText xml:space="preserve"> PAGEREF _Toc165632131 \h </w:instrText>
+              <w:instrText xml:space="preserve"> PAGEREF _Toc165645675 \h </w:instrText>
             </w:r>
             <w:r>
               <w:rPr>
@@ -1510,6 +1554,154 @@
                 <w:webHidden/>
               </w:rPr>
               <w:t>5</w:t>
+            </w:r>
+            <w:r>
+              <w:rPr>
+                <w:noProof/>
+                <w:webHidden/>
+              </w:rPr>
+              <w:fldChar w:fldCharType="end"/>
+            </w:r>
+          </w:hyperlink>
+        </w:p>
+        <w:p>
+          <w:pPr>
+            <w:pStyle w:val="TOC1"/>
+            <w:tabs>
+              <w:tab w:val="right" w:leader="dot" w:pos="9016"/>
+            </w:tabs>
+            <w:rPr>
+              <w:rFonts w:eastAsiaTheme="minorEastAsia" w:cstheme="minorBidi"/>
+              <w:b w:val="0"/>
+              <w:bCs w:val="0"/>
+              <w:i w:val="0"/>
+              <w:iCs w:val="0"/>
+              <w:noProof/>
+              <w:lang w:eastAsia="en-GB"/>
+            </w:rPr>
+          </w:pPr>
+          <w:hyperlink w:anchor="_Toc165645676" w:history="1">
+            <w:r>
+              <w:rPr>
+                <w:rStyle w:val="Hyperlink"/>
+                <w:noProof/>
+              </w:rPr>
+              <w:t>References</w:t>
+            </w:r>
+            <w:r>
+              <w:rPr>
+                <w:noProof/>
+                <w:webHidden/>
+              </w:rPr>
+              <w:tab/>
+            </w:r>
+            <w:r>
+              <w:rPr>
+                <w:noProof/>
+                <w:webHidden/>
+              </w:rPr>
+              <w:fldChar w:fldCharType="begin"/>
+            </w:r>
+            <w:r>
+              <w:rPr>
+                <w:noProof/>
+                <w:webHidden/>
+              </w:rPr>
+              <w:instrText xml:space="preserve"> PAGEREF _Toc165645676 \h </w:instrText>
+            </w:r>
+            <w:r>
+              <w:rPr>
+                <w:noProof/>
+                <w:webHidden/>
+              </w:rPr>
+            </w:r>
+            <w:r>
+              <w:rPr>
+                <w:noProof/>
+                <w:webHidden/>
+              </w:rPr>
+              <w:fldChar w:fldCharType="separate"/>
+            </w:r>
+            <w:r>
+              <w:rPr>
+                <w:noProof/>
+                <w:webHidden/>
+              </w:rPr>
+              <w:t>7</w:t>
+            </w:r>
+            <w:r>
+              <w:rPr>
+                <w:noProof/>
+                <w:webHidden/>
+              </w:rPr>
+              <w:fldChar w:fldCharType="end"/>
+            </w:r>
+          </w:hyperlink>
+        </w:p>
+        <w:p>
+          <w:pPr>
+            <w:pStyle w:val="TOC1"/>
+            <w:tabs>
+              <w:tab w:val="right" w:leader="dot" w:pos="9016"/>
+            </w:tabs>
+            <w:rPr>
+              <w:rFonts w:eastAsiaTheme="minorEastAsia" w:cstheme="minorBidi"/>
+              <w:b w:val="0"/>
+              <w:bCs w:val="0"/>
+              <w:i w:val="0"/>
+              <w:iCs w:val="0"/>
+              <w:noProof/>
+              <w:lang w:eastAsia="en-GB"/>
+            </w:rPr>
+          </w:pPr>
+          <w:hyperlink w:anchor="_Toc165645677" w:history="1">
+            <w:r>
+              <w:rPr>
+                <w:rStyle w:val="Hyperlink"/>
+                <w:noProof/>
+              </w:rPr>
+              <w:t>Github link</w:t>
+            </w:r>
+            <w:r>
+              <w:rPr>
+                <w:noProof/>
+                <w:webHidden/>
+              </w:rPr>
+              <w:tab/>
+            </w:r>
+            <w:r>
+              <w:rPr>
+                <w:noProof/>
+                <w:webHidden/>
+              </w:rPr>
+              <w:fldChar w:fldCharType="begin"/>
+            </w:r>
+            <w:r>
+              <w:rPr>
+                <w:noProof/>
+                <w:webHidden/>
+              </w:rPr>
+              <w:instrText xml:space="preserve"> PAGEREF _Toc165645677 \h </w:instrText>
+            </w:r>
+            <w:r>
+              <w:rPr>
+                <w:noProof/>
+                <w:webHidden/>
+              </w:rPr>
+            </w:r>
+            <w:r>
+              <w:rPr>
+                <w:noProof/>
+                <w:webHidden/>
+              </w:rPr>
+              <w:fldChar w:fldCharType="separate"/>
+            </w:r>
+            <w:r>
+              <w:rPr>
+                <w:noProof/>
+                <w:webHidden/>
+              </w:rPr>
+              <w:t>7</w:t>
             </w:r>
             <w:r>
               <w:rPr>
@@ -1555,7 +1747,7 @@
           <w:rFonts w:ascii="Aharoni" w:hAnsi="Aharoni" w:cs="Aharoni"/>
         </w:rPr>
       </w:pPr>
-      <w:bookmarkStart w:id="0" w:name="_Toc165632123"/>
+      <w:bookmarkStart w:id="0" w:name="_Toc165645667"/>
       <w:r>
         <w:rPr>
           <w:rFonts w:ascii="Aharoni" w:hAnsi="Aharoni" w:cs="Aharoni" w:hint="cs"/>
@@ -1617,7 +1809,7 @@
           <w:rFonts w:ascii="Aharoni" w:hAnsi="Aharoni" w:cs="Aharoni"/>
         </w:rPr>
       </w:pPr>
-      <w:bookmarkStart w:id="1" w:name="_Toc165632124"/>
+      <w:bookmarkStart w:id="1" w:name="_Toc165645668"/>
       <w:r>
         <w:rPr>
           <w:rFonts w:ascii="Aharoni" w:hAnsi="Aharoni" w:cs="Aharoni"/>
@@ -1634,7 +1826,7 @@
           <w:rFonts w:ascii="Aharoni" w:hAnsi="Aharoni" w:cs="Aharoni"/>
         </w:rPr>
       </w:pPr>
-      <w:bookmarkStart w:id="2" w:name="_Toc165632125"/>
+      <w:bookmarkStart w:id="2" w:name="_Toc165645669"/>
       <w:r>
         <w:rPr>
           <w:rFonts w:ascii="Aharoni" w:hAnsi="Aharoni" w:cs="Aharoni"/>
@@ -1738,7 +1930,7 @@
           <w:rFonts w:ascii="Aharoni" w:hAnsi="Aharoni" w:cs="Aharoni"/>
         </w:rPr>
       </w:pPr>
-      <w:bookmarkStart w:id="3" w:name="_Toc165632126"/>
+      <w:bookmarkStart w:id="3" w:name="_Toc165645670"/>
       <w:r>
         <w:rPr>
           <w:rFonts w:ascii="Aharoni" w:hAnsi="Aharoni" w:cs="Aharoni" w:hint="cs"/>
@@ -1887,7 +2079,7 @@
           <w:rFonts w:ascii="Aharoni" w:hAnsi="Aharoni" w:cs="Aharoni"/>
         </w:rPr>
       </w:pPr>
-      <w:bookmarkStart w:id="4" w:name="_Toc165632127"/>
+      <w:bookmarkStart w:id="4" w:name="_Toc165645671"/>
       <w:r>
         <w:rPr>
           <w:rFonts w:ascii="Aharoni" w:hAnsi="Aharoni" w:cs="Aharoni" w:hint="cs"/>
@@ -1955,7 +2147,7 @@
           <w:rFonts w:ascii="Aharoni" w:hAnsi="Aharoni" w:cs="Aharoni"/>
         </w:rPr>
       </w:pPr>
-      <w:bookmarkStart w:id="5" w:name="_Toc165632128"/>
+      <w:bookmarkStart w:id="5" w:name="_Toc165645672"/>
       <w:r>
         <w:rPr>
           <w:rFonts w:ascii="Aharoni" w:hAnsi="Aharoni" w:cs="Aharoni"/>
@@ -2036,7 +2228,7 @@
           <w:rFonts w:ascii="Aharoni" w:hAnsi="Aharoni" w:cs="Aharoni"/>
         </w:rPr>
       </w:pPr>
-      <w:bookmarkStart w:id="6" w:name="_Toc165632129"/>
+      <w:bookmarkStart w:id="6" w:name="_Toc165645673"/>
       <w:r>
         <w:rPr>
           <w:rFonts w:ascii="Aharoni" w:hAnsi="Aharoni" w:cs="Aharoni"/>
@@ -2138,7 +2330,7 @@
           <w:rFonts w:ascii="Aharoni" w:hAnsi="Aharoni" w:cs="Aharoni"/>
         </w:rPr>
       </w:pPr>
-      <w:bookmarkStart w:id="7" w:name="_Toc165632130"/>
+      <w:bookmarkStart w:id="7" w:name="_Toc165645674"/>
       <w:r>
         <w:rPr>
           <w:rFonts w:ascii="Aharoni" w:hAnsi="Aharoni" w:cs="Aharoni" w:hint="cs"/>
@@ -2223,7 +2415,7 @@
           <w:rFonts w:ascii="Aharoni" w:hAnsi="Aharoni" w:cs="Aharoni"/>
         </w:rPr>
       </w:pPr>
-      <w:bookmarkStart w:id="8" w:name="_Toc165632131"/>
+      <w:bookmarkStart w:id="8" w:name="_Toc165645675"/>
       <w:r>
         <w:rPr>
           <w:rFonts w:ascii="Aharoni" w:hAnsi="Aharoni" w:cs="Aharoni" w:hint="cs"/>
@@ -2593,18 +2785,144 @@
       <w:pPr>
         <w:pStyle w:val="Heading1"/>
       </w:pPr>
+      <w:bookmarkStart w:id="9" w:name="_Toc165645676"/>
       <w:r>
         <w:lastRenderedPageBreak/>
-        <w:t xml:space="preserve">References </w:t>
+        <w:t>References</w:t>
+      </w:r>
+      <w:bookmarkEnd w:id="9"/>
+      <w:r>
+        <w:t xml:space="preserve"> </w:t>
+      </w:r>
+    </w:p>
+    <w:p>
+      <w:r>
+        <w:t>Ex</w:t>
+      </w:r>
+      <w:r>
+        <w:t>clusive, 63 Parts) Card Game Part 1 Look Dev for Cards. 20</w:t>
+      </w:r>
+      <w:r>
+        <w:t>18</w:t>
+      </w:r>
+      <w:r>
+        <w:t xml:space="preserve">. YouTube video, added by </w:t>
+      </w:r>
+      <w:r>
+        <w:t>Sharp Accent</w:t>
+      </w:r>
+      <w:r>
+        <w:t>. [Online]. https://www.youtube.com/watch?v=YLHqKj9FvBs&amp;list=PLhhCqvnRtYK1hocPT43X1uiKDedEmjP9t</w:t>
+      </w:r>
+      <w:r>
+        <w:t xml:space="preserve"> </w:t>
+      </w:r>
+      <w:r>
+        <w:t xml:space="preserve">[Accessed </w:t>
+      </w:r>
+      <w:r>
+        <w:t>24 April</w:t>
+      </w:r>
+      <w:r>
+        <w:t xml:space="preserve"> 202</w:t>
+      </w:r>
+      <w:r>
+        <w:t>4</w:t>
+      </w:r>
+      <w:r>
+        <w:t>].</w:t>
+      </w:r>
+    </w:p>
+    <w:p>
+      <w:r>
+        <w:t>How to make a CARD GAME - Unity Tutorial 2022. 20</w:t>
+      </w:r>
+      <w:r>
+        <w:t>1</w:t>
+      </w:r>
+      <w:r>
+        <w:t>2</w:t>
+      </w:r>
+      <w:r>
+        <w:t xml:space="preserve">. YouTube video, added by </w:t>
+      </w:r>
+      <w:proofErr w:type="spellStart"/>
+      <w:r>
+        <w:t>BlackthornProd</w:t>
+      </w:r>
+      <w:proofErr w:type="spellEnd"/>
+      <w:r>
+        <w:t>. [Online]. https://www.youtube.com/watch?v=C5bnWShD6ng</w:t>
+      </w:r>
+      <w:r>
+        <w:t xml:space="preserve"> </w:t>
+      </w:r>
+      <w:r>
+        <w:t xml:space="preserve">[Accessed </w:t>
+      </w:r>
+      <w:r>
+        <w:t>24 April</w:t>
+      </w:r>
+      <w:r>
+        <w:t xml:space="preserve"> 202</w:t>
+      </w:r>
+      <w:r>
+        <w:t>4</w:t>
+      </w:r>
+      <w:r>
+        <w:t>].</w:t>
+      </w:r>
+    </w:p>
+    <w:p>
+      <w:r>
+        <w:t>Handle UI Like a Commercial Game (Custom Animations + Different Control Schemes) | Unity Tutorial. 20</w:t>
+      </w:r>
+      <w:r>
+        <w:t>23</w:t>
+      </w:r>
+      <w:r>
+        <w:t xml:space="preserve">. YouTube video, added by </w:t>
+      </w:r>
+      <w:r>
+        <w:t>Sasquatch B Studios</w:t>
+      </w:r>
+      <w:r>
+        <w:t>. [Online]. https://www.youtube.com/watch?v=u3YdlUW1nx0</w:t>
+      </w:r>
+      <w:r>
+        <w:t xml:space="preserve"> </w:t>
+      </w:r>
+      <w:r>
+        <w:t xml:space="preserve">[Accessed </w:t>
+      </w:r>
+      <w:r>
+        <w:t>2</w:t>
+      </w:r>
+      <w:r>
+        <w:t>6</w:t>
+      </w:r>
+      <w:r>
+        <w:t xml:space="preserve"> April</w:t>
+      </w:r>
+      <w:r>
+        <w:t xml:space="preserve"> 202</w:t>
+      </w:r>
+      <w:r>
+        <w:t>4</w:t>
+      </w:r>
+      <w:r>
+        <w:t>].</w:t>
       </w:r>
     </w:p>
     <w:p/>
     <w:p/>
     <w:p/>
+    <w:p/>
     <w:p>
       <w:pPr>
         <w:pStyle w:val="Heading1"/>
       </w:pPr>
+      <w:bookmarkStart w:id="10" w:name="_Toc165645677"/>
       <w:proofErr w:type="spellStart"/>
       <w:r>
         <w:t>Github</w:t>
@@ -2613,6 +2931,7 @@
       <w:r>
         <w:t xml:space="preserve"> link</w:t>
       </w:r>
+      <w:bookmarkEnd w:id="10"/>
     </w:p>
     <w:p>
       <w:hyperlink r:id="rId8" w:history="1">
@@ -3924,7 +4243,6 @@
     <w:next w:val="Normal"/>
     <w:autoRedefine/>
     <w:uiPriority w:val="39"/>
-    <w:semiHidden/>
     <w:unhideWhenUsed/>
     <w:rsid w:val="00FF019B"/>
     <w:pPr>
@@ -4411,7 +4729,7 @@
 </file>
 
 <file path=customXml/itemProps1.xml><?xml version="1.0" encoding="utf-8"?>
-<ds:datastoreItem xmlns:ds="http://schemas.openxmlformats.org/officeDocument/2006/customXml" ds:itemID="{7EDE5E0A-1F76-6A4B-92BF-26F864859CBE}">
+<ds:datastoreItem xmlns:ds="http://schemas.openxmlformats.org/officeDocument/2006/customXml" ds:itemID="{8DD4612C-56C2-7A42-B7BA-B662BE350F37}">
   <ds:schemaRefs>
     <ds:schemaRef ds:uri="http://schemas.openxmlformats.org/officeDocument/2006/bibliography"/>
   </ds:schemaRefs>

</xml_diff>